<commit_message>
add meeting log and report
</commit_message>
<xml_diff>
--- a/documents/report/Sheng Zhang.docx
+++ b/documents/report/Sheng Zhang.docx
@@ -187,37 +187,13 @@
         <w:rPr>
           <w:rFonts w:ascii="Times New Roman" w:hAnsi="Times New Roman" w:cs="Times New Roman"/>
         </w:rPr>
-        <w:t xml:space="preserve">For the second one, I am not proficient at JavaScript although I can write some simple JavaScript code. If I did in this way, I must pick up JavaScript in a short time at first. Apparently, the benefit of this solution is that I can use the environment parameters directly from the front end </w:t>
-      </w:r>
-      <w:r>
-        <w:rPr>
-          <w:rFonts w:ascii="Times New Roman" w:hAnsi="Times New Roman" w:cs="Times New Roman"/>
-        </w:rPr>
-        <w:t>and return the results</w:t>
-      </w:r>
-      <w:r>
-        <w:rPr>
-          <w:rFonts w:ascii="Times New Roman" w:hAnsi="Times New Roman" w:cs="Times New Roman"/>
-        </w:rPr>
-        <w:t xml:space="preserve"> to GUI part rather than through Http request.</w:t>
-      </w:r>
-      <w:r>
-        <w:rPr>
-          <w:rFonts w:ascii="Times New Roman" w:hAnsi="Times New Roman" w:cs="Times New Roman"/>
-        </w:rPr>
-        <w:t xml:space="preserve"> This will save a lot of working in </w:t>
-      </w:r>
-      <w:r>
-        <w:rPr>
-          <w:rFonts w:ascii="Times New Roman" w:hAnsi="Times New Roman" w:cs="Times New Roman"/>
-        </w:rPr>
-        <w:t xml:space="preserve">both </w:t>
-      </w:r>
-      <w:r>
-        <w:rPr>
-          <w:rFonts w:ascii="Times New Roman" w:hAnsi="Times New Roman" w:cs="Times New Roman"/>
-        </w:rPr>
-        <w:t xml:space="preserve">my part and GUI part. </w:t>
+        <w:t>For the second one, I am not proficient at JavaScript although I can write some simple JavaScript code. If I did in this way, I must pick up JavaScript in a short time at first. Apparently, the benefit of this solution is that I can use the environment parameters directly from the front end and return the results to GUI part rather than through Http request.</w:t>
+      </w:r>
+      <w:r>
+        <w:rPr>
+          <w:rFonts w:ascii="Times New Roman" w:hAnsi="Times New Roman" w:cs="Times New Roman"/>
+        </w:rPr>
+        <w:t xml:space="preserve"> This will save a lot of working in both my part and GUI part. </w:t>
       </w:r>
     </w:p>
     <w:p>
@@ -270,7 +246,7 @@
     <w:p>
       <w:pPr>
         <w:rPr>
-          <w:rFonts w:ascii="Times New Roman" w:hAnsi="Times New Roman" w:cs="Times New Roman" w:hint="eastAsia"/>
+          <w:rFonts w:ascii="Times New Roman" w:hAnsi="Times New Roman" w:cs="Times New Roman"/>
           <w:lang w:eastAsia="zh-CN"/>
         </w:rPr>
       </w:pPr>
@@ -633,34 +609,39 @@
           <w:rFonts w:ascii="Times New Roman" w:hAnsi="Times New Roman" w:cs="Times New Roman"/>
           <w:lang w:eastAsia="zh-CN"/>
         </w:rPr>
-        <w:t xml:space="preserve">They might forget what we discussed and decide a problem by themselves. Overall, </w:t>
-      </w:r>
-      <w:proofErr w:type="gramStart"/>
-      <w:r>
-        <w:rPr>
-          <w:rFonts w:ascii="Times New Roman" w:hAnsi="Times New Roman" w:cs="Times New Roman"/>
-          <w:lang w:eastAsia="zh-CN"/>
-        </w:rPr>
-        <w:t>In</w:t>
-      </w:r>
-      <w:proofErr w:type="gramEnd"/>
-      <w:r>
-        <w:rPr>
-          <w:rFonts w:ascii="Times New Roman" w:hAnsi="Times New Roman" w:cs="Times New Roman"/>
-          <w:lang w:eastAsia="zh-CN"/>
-        </w:rPr>
-        <w:t xml:space="preserve"> a team development process, there will be a lot of inconsistent stuff need to deal with. </w:t>
-      </w:r>
-    </w:p>
-    <w:p>
-      <w:pPr>
-        <w:rPr>
-          <w:rFonts w:ascii="Times New Roman" w:hAnsi="Times New Roman" w:cs="Times New Roman"/>
-          <w:lang w:eastAsia="zh-CN"/>
-        </w:rPr>
-      </w:pPr>
+        <w:t>They might forget what we discussed and decide a p</w:t>
+      </w:r>
+      <w:r>
+        <w:rPr>
+          <w:rFonts w:ascii="Times New Roman" w:hAnsi="Times New Roman" w:cs="Times New Roman"/>
+          <w:lang w:eastAsia="zh-CN"/>
+        </w:rPr>
+        <w:t xml:space="preserve">roblem by themselves. Overall, </w:t>
+      </w:r>
+      <w:r>
+        <w:rPr>
+          <w:rFonts w:ascii="Times New Roman" w:hAnsi="Times New Roman" w:cs="Times New Roman" w:hint="eastAsia"/>
+          <w:lang w:eastAsia="zh-CN"/>
+        </w:rPr>
+        <w:t>i</w:t>
+      </w:r>
       <w:bookmarkStart w:id="0" w:name="_GoBack"/>
       <w:bookmarkEnd w:id="0"/>
+      <w:r>
+        <w:rPr>
+          <w:rFonts w:ascii="Times New Roman" w:hAnsi="Times New Roman" w:cs="Times New Roman"/>
+          <w:lang w:eastAsia="zh-CN"/>
+        </w:rPr>
+        <w:t xml:space="preserve">n a team development process, there will be a lot of inconsistent stuff need to deal with. </w:t>
+      </w:r>
+    </w:p>
+    <w:p>
+      <w:pPr>
+        <w:rPr>
+          <w:rFonts w:ascii="Times New Roman" w:hAnsi="Times New Roman" w:cs="Times New Roman"/>
+          <w:lang w:eastAsia="zh-CN"/>
+        </w:rPr>
+      </w:pPr>
     </w:p>
     <w:p>
       <w:pPr>

</xml_diff>